<commit_message>
Add "Eager Loading By Default"
</commit_message>
<xml_diff>
--- a/laravel/model/extends Model.docx
+++ b/laravel/model/extends Model.docx
@@ -1,6 +1,6 @@
 
 <file path=word/document.xml><?xml version="1.0" encoding="utf-8"?>
-<w:document xmlns:o="urn:schemas-microsoft-com:office:office" xmlns:r="http://schemas.openxmlformats.org/officeDocument/2006/relationships" xmlns:v="urn:schemas-microsoft-com:vml" xmlns:w="http://schemas.openxmlformats.org/wordprocessingml/2006/main" xmlns:w10="urn:schemas-microsoft-com:office:word" xmlns:wp="http://schemas.openxmlformats.org/drawingml/2006/wordprocessingDrawing" xmlns:wps="http://schemas.microsoft.com/office/word/2010/wordprocessingShape" xmlns:wpg="http://schemas.microsoft.com/office/word/2010/wordprocessingGroup" xmlns:mc="http://schemas.openxmlformats.org/markup-compatibility/2006" xmlns:wp14="http://schemas.microsoft.com/office/word/2010/wordprocessingDrawing" xmlns:w14="http://schemas.microsoft.com/office/word/2010/wordml" mc:Ignorable="w14 wp14">
+<w:document xmlns:o="urn:schemas-microsoft-com:office:office" xmlns:r="http://schemas.openxmlformats.org/officeDocument/2006/relationships" xmlns:v="urn:schemas-microsoft-com:vml" xmlns:w="http://schemas.openxmlformats.org/wordprocessingml/2006/main" xmlns:w10="urn:schemas-microsoft-com:office:word" xmlns:wp="http://schemas.openxmlformats.org/drawingml/2006/wordprocessingDrawing" xmlns:wps="http://schemas.microsoft.com/office/word/2010/wordprocessingShape" xmlns:wpg="http://schemas.microsoft.com/office/word/2010/wordprocessingGroup" xmlns:mc="http://schemas.openxmlformats.org/markup-compatibility/2006" xmlns:wp14="http://schemas.microsoft.com/office/word/2010/wordprocessingDrawing" xmlns:w14="http://schemas.microsoft.com/office/word/2010/wordml" xmlns:w15="http://schemas.microsoft.com/office/word/2012/wordml" mc:Ignorable="w14 wp14 w15">
   <w:body>
     <w:p>
       <w:pPr>
@@ -1353,25 +1353,7 @@
           <w:u w:val="none"/>
           <w:lang w:val="zxx" w:eastAsia="zxx" w:bidi="zxx"/>
         </w:rPr>
-        <w:t>(7.3.4, 7.3.4.1-JASON, 7.3.3;</w:t>
-      </w:r>
-      <w:r>
-        <w:rPr>
-          <w:b w:val="false"/>
-          <w:bCs w:val="false"/>
-          <w:u w:val="none"/>
-          <w:lang w:val="zxx" w:eastAsia="zxx" w:bidi="zxx"/>
-        </w:rPr>
-        <w:t xml:space="preserve"> 7.5.4</w:t>
-      </w:r>
-      <w:r>
-        <w:rPr>
-          <w:b w:val="false"/>
-          <w:bCs w:val="false"/>
-          <w:u w:val="none"/>
-          <w:lang w:val="zxx" w:eastAsia="zxx" w:bidi="zxx"/>
-        </w:rPr>
-        <w:t>)</w:t>
+        <w:t>(7.3.4, 7.3.4.1-JASON, 7.3.3; 7.5.4)</w:t>
       </w:r>
       <w:r>
         <w:rPr>
@@ -1531,18 +1513,7 @@
           <w:u w:val="none"/>
           <w:lang w:val="zxx" w:eastAsia="zxx" w:bidi="zxx"/>
         </w:rPr>
-        <w:t>whereNull (), whereNotNull(), orWhereNull(), orWhereNotNull(), firstWhere (); whereExists(), orWhereExists(), whereNotExists(), orWhereNotExists</w:t>
-      </w:r>
-      <w:r>
-        <w:rPr>
-          <w:b w:val="false"/>
-          <w:bCs w:val="false"/>
-          <w:strike w:val="false"/>
-          <w:dstrike w:val="false"/>
-          <w:u w:val="none"/>
-          <w:lang w:val="zxx" w:eastAsia="zxx" w:bidi="zxx"/>
-        </w:rPr>
-        <w:t xml:space="preserve">(), </w:t>
+        <w:t xml:space="preserve">whereNull (), whereNotNull(), orWhereNull(), orWhereNotNull(), firstWhere (); whereExists(), orWhereExists(), whereNotExists(), orWhereNotExists(), </w:t>
       </w:r>
     </w:p>
     <w:p>
@@ -4537,21 +4508,7 @@
           <w:u w:val="single"/>
           <w:lang w:val="zxx" w:eastAsia="zxx" w:bidi="zxx"/>
         </w:rPr>
-        <w:t xml:space="preserve">- </w:t>
-      </w:r>
-      <w:r>
-        <w:rPr>
-          <w:rFonts w:eastAsia="Calibri" w:cs="" w:cstheme="minorBidi" w:eastAsiaTheme="minorHAnsi"/>
-          <w:b/>
-          <w:bCs/>
-          <w:color w:val="auto"/>
-          <w:kern w:val="0"/>
-          <w:sz w:val="22"/>
-          <w:szCs w:val="22"/>
-          <w:u w:val="single"/>
-          <w:lang w:val="zxx" w:eastAsia="zxx" w:bidi="zxx"/>
-        </w:rPr>
-        <w:t>Найти все + "мягко удаленные" записи</w:t>
+        <w:t>- Найти все + "мягко удаленные" записи</w:t>
       </w:r>
       <w:r>
         <w:rPr>
@@ -4605,35 +4562,7 @@
           <w:u w:val="none"/>
           <w:lang w:val="zxx" w:eastAsia="zxx" w:bidi="zxx"/>
         </w:rPr>
-        <w:t>with</w:t>
-      </w:r>
-      <w:r>
-        <w:rPr>
-          <w:rFonts w:eastAsia="Calibri" w:cs="" w:cstheme="minorBidi" w:eastAsiaTheme="minorHAnsi"/>
-          <w:b w:val="false"/>
-          <w:bCs w:val="false"/>
-          <w:color w:val="auto"/>
-          <w:kern w:val="0"/>
-          <w:sz w:val="22"/>
-          <w:szCs w:val="22"/>
-          <w:u w:val="none"/>
-          <w:lang w:val="zxx" w:eastAsia="zxx" w:bidi="zxx"/>
-        </w:rPr>
-        <w:t>T</w:t>
-      </w:r>
-      <w:r>
-        <w:rPr>
-          <w:rFonts w:eastAsia="Calibri" w:cs="" w:cstheme="minorBidi" w:eastAsiaTheme="minorHAnsi"/>
-          <w:b w:val="false"/>
-          <w:bCs w:val="false"/>
-          <w:color w:val="auto"/>
-          <w:kern w:val="0"/>
-          <w:sz w:val="22"/>
-          <w:szCs w:val="22"/>
-          <w:u w:val="none"/>
-          <w:lang w:val="zxx" w:eastAsia="zxx" w:bidi="zxx"/>
-        </w:rPr>
-        <w:t>rashed().</w:t>
+        <w:t>withTrashed().</w:t>
       </w:r>
     </w:p>
     <w:p>
@@ -4655,49 +4584,7 @@
           <w:u w:val="single"/>
           <w:lang w:val="zxx" w:eastAsia="zxx" w:bidi="zxx"/>
         </w:rPr>
-        <w:t xml:space="preserve">- </w:t>
-      </w:r>
-      <w:r>
-        <w:rPr>
-          <w:rFonts w:eastAsia="Calibri" w:cs="" w:cstheme="minorBidi" w:eastAsiaTheme="minorHAnsi"/>
-          <w:b/>
-          <w:bCs/>
-          <w:color w:val="auto"/>
-          <w:kern w:val="0"/>
-          <w:sz w:val="22"/>
-          <w:szCs w:val="22"/>
-          <w:u w:val="single"/>
-          <w:lang w:val="zxx" w:eastAsia="zxx" w:bidi="zxx"/>
-        </w:rPr>
-        <w:t xml:space="preserve">Найти </w:t>
-      </w:r>
-      <w:r>
-        <w:rPr>
-          <w:rFonts w:eastAsia="Calibri" w:cs="" w:cstheme="minorBidi" w:eastAsiaTheme="minorHAnsi"/>
-          <w:b/>
-          <w:bCs/>
-          <w:color w:val="auto"/>
-          <w:kern w:val="0"/>
-          <w:sz w:val="22"/>
-          <w:szCs w:val="22"/>
-          <w:u w:val="single"/>
-          <w:lang w:val="zxx" w:eastAsia="zxx" w:bidi="zxx"/>
-        </w:rPr>
-        <w:t>только</w:t>
-      </w:r>
-      <w:r>
-        <w:rPr>
-          <w:rFonts w:eastAsia="Calibri" w:cs="" w:cstheme="minorBidi" w:eastAsiaTheme="minorHAnsi"/>
-          <w:b/>
-          <w:bCs/>
-          <w:color w:val="auto"/>
-          <w:kern w:val="0"/>
-          <w:sz w:val="22"/>
-          <w:szCs w:val="22"/>
-          <w:u w:val="single"/>
-          <w:lang w:val="zxx" w:eastAsia="zxx" w:bidi="zxx"/>
-        </w:rPr>
-        <w:t xml:space="preserve"> "мягко удаленные" записи</w:t>
+        <w:t>- Найти только "мягко удаленные" записи</w:t>
       </w:r>
       <w:r>
         <w:rPr>
@@ -4751,21 +4638,7 @@
           <w:u w:val="none"/>
           <w:lang w:val="zxx" w:eastAsia="zxx" w:bidi="zxx"/>
         </w:rPr>
-        <w:t>onlyT</w:t>
-      </w:r>
-      <w:r>
-        <w:rPr>
-          <w:rFonts w:eastAsia="Calibri" w:cs="" w:cstheme="minorBidi" w:eastAsiaTheme="minorHAnsi"/>
-          <w:b w:val="false"/>
-          <w:bCs w:val="false"/>
-          <w:color w:val="auto"/>
-          <w:kern w:val="0"/>
-          <w:sz w:val="22"/>
-          <w:szCs w:val="22"/>
-          <w:u w:val="none"/>
-          <w:lang w:val="zxx" w:eastAsia="zxx" w:bidi="zxx"/>
-        </w:rPr>
-        <w:t>rashed().</w:t>
+        <w:t>onlyTrashed().</w:t>
       </w:r>
     </w:p>
     <w:p>
@@ -4791,21 +4664,7 @@
           <w:u w:val="single"/>
           <w:lang w:val="zxx" w:eastAsia="zxx" w:bidi="zxx"/>
         </w:rPr>
-        <w:t>- Создание связей между моделями (5.4.)</w:t>
-      </w:r>
-      <w:r>
-        <w:rPr>
-          <w:rFonts w:eastAsia="Calibri" w:cs="" w:cstheme="minorBidi" w:eastAsiaTheme="minorHAnsi"/>
-          <w:b/>
-          <w:bCs/>
-          <w:color w:val="auto"/>
-          <w:kern w:val="0"/>
-          <w:sz w:val="22"/>
-          <w:szCs w:val="22"/>
-          <w:u w:val="single"/>
-          <w:lang w:val="zxx" w:eastAsia="zxx" w:bidi="zxx"/>
-        </w:rPr>
-        <w:t>:</w:t>
+        <w:t>- Создание связей между моделями (5.4.):</w:t>
       </w:r>
     </w:p>
     <w:p>
@@ -6274,16 +6133,7 @@
           <w:u w:val="single"/>
           <w:lang w:val="zxx" w:eastAsia="zxx" w:bidi="zxx"/>
         </w:rPr>
-        <w:t xml:space="preserve">- </w:t>
-      </w:r>
-      <w:r>
-        <w:rPr>
-          <w:b/>
-          <w:bCs/>
-          <w:u w:val="single"/>
-          <w:lang w:val="zxx" w:eastAsia="zxx" w:bidi="zxx"/>
-        </w:rPr>
-        <w:t>Агрегатные вычисления по группам записей</w:t>
+        <w:t>- Агрегатные вычисления по группам записей</w:t>
       </w:r>
       <w:r>
         <w:rPr>
@@ -6328,16 +6178,7 @@
           <w:u w:val="none"/>
           <w:lang w:val="zxx" w:eastAsia="zxx" w:bidi="zxx"/>
         </w:rPr>
-        <w:t>groupBy(), having(</w:t>
-      </w:r>
-      <w:r>
-        <w:rPr>
-          <w:b w:val="false"/>
-          <w:bCs w:val="false"/>
-          <w:u w:val="none"/>
-          <w:lang w:val="zxx" w:eastAsia="zxx" w:bidi="zxx"/>
-        </w:rPr>
-        <w:t>), orHaving()</w:t>
+        <w:t>groupBy(), having(), orHaving()</w:t>
       </w:r>
     </w:p>
     <w:p>
@@ -6451,16 +6292,7 @@
           <w:u w:val="single"/>
           <w:lang w:val="zxx" w:eastAsia="zxx" w:bidi="zxx"/>
         </w:rPr>
-        <w:t xml:space="preserve">- </w:t>
-      </w:r>
-      <w:r>
-        <w:rPr>
-          <w:b/>
-          <w:bCs/>
-          <w:u w:val="single"/>
-          <w:lang w:val="zxx" w:eastAsia="zxx" w:bidi="zxx"/>
-        </w:rPr>
-        <w:t>Установление связи с вложенными запросами</w:t>
+        <w:t>- Установление связи с вложенными запросами</w:t>
       </w:r>
       <w:r>
         <w:rPr>
@@ -6766,16 +6598,7 @@
           <w:u w:val="none"/>
           <w:lang w:val="zxx" w:eastAsia="zxx" w:bidi="zxx"/>
         </w:rPr>
-        <w:t xml:space="preserve">В результате появится массив объектов модели и у каждого будет </w:t>
-      </w:r>
-      <w:r>
-        <w:rPr>
-          <w:b w:val="false"/>
-          <w:bCs w:val="false"/>
-          <w:u w:val="none"/>
-          <w:lang w:val="zxx" w:eastAsia="zxx" w:bidi="zxx"/>
-        </w:rPr>
-        <w:t>свойство с именем</w:t>
+        <w:t>В результате появится массив объектов модели и у каждого будет свойство с именем</w:t>
       </w:r>
     </w:p>
     <w:p>
@@ -7290,7 +7113,7 @@
         <w:widowControl/>
         <w:suppressAutoHyphens w:val="true"/>
         <w:bidi w:val="0"/>
-        <w:spacing w:lineRule="auto" w:line="240" w:before="0" w:after="0"/>
+        <w:spacing w:lineRule="auto" w:line="360" w:before="0" w:after="0"/>
         <w:ind w:left="737" w:right="-283" w:hanging="0"/>
         <w:jc w:val="left"/>
         <w:rPr>
@@ -7307,12 +7130,295 @@
           <w:u w:val="none"/>
         </w:rPr>
         <w:t>fresh () - вернет новый объект с данными из БД</w:t>
+      </w:r>
+    </w:p>
+    <w:p>
+      <w:pPr>
+        <w:pStyle w:val="Normal"/>
+        <w:widowControl/>
+        <w:suppressAutoHyphens w:val="true"/>
+        <w:bidi w:val="0"/>
+        <w:spacing w:lineRule="auto" w:line="240" w:before="0" w:after="0"/>
+        <w:ind w:right="-283" w:hanging="0"/>
+        <w:jc w:val="left"/>
+        <w:rPr>
+          <w:b/>
+          <w:b/>
+          <w:bCs/>
+          <w:u w:val="single"/>
+        </w:rPr>
+      </w:pPr>
+      <w:r>
+        <w:rPr>
+          <w:b/>
+          <w:bCs/>
+          <w:u w:val="single"/>
+        </w:rPr>
+        <w:t>- Принудительная загрузка связанной модели в свойство</w:t>
+      </w:r>
+      <w:r>
+        <w:rPr>
+          <w:b/>
+          <w:bCs/>
+          <w:u w:val="single"/>
+        </w:rPr>
+        <w:t>:</w:t>
+      </w:r>
+    </w:p>
+    <w:p>
+      <w:pPr>
+        <w:pStyle w:val="Normal"/>
+        <w:widowControl/>
+        <w:suppressAutoHyphens w:val="true"/>
+        <w:bidi w:val="0"/>
+        <w:spacing w:lineRule="auto" w:line="240" w:before="0" w:after="0"/>
+        <w:ind w:right="-283" w:hanging="0"/>
+        <w:jc w:val="left"/>
+        <w:rPr>
+          <w:b/>
+          <w:b/>
+          <w:bCs/>
+          <w:u w:val="single"/>
+        </w:rPr>
+      </w:pPr>
+      <w:r>
+        <w:rPr>
+          <w:b w:val="false"/>
+          <w:bCs w:val="false"/>
+          <w:u w:val="none"/>
+        </w:rPr>
+        <w:t>https://laravel.com/docs/10.x/eloquent-relationships#eager-loading-by-default</w:t>
+      </w:r>
+    </w:p>
+    <w:p>
+      <w:pPr>
+        <w:pStyle w:val="Normal"/>
+        <w:widowControl/>
+        <w:suppressAutoHyphens w:val="true"/>
+        <w:bidi w:val="0"/>
+        <w:spacing w:lineRule="auto" w:line="240" w:before="0" w:after="0"/>
+        <w:ind w:right="-283" w:hanging="0"/>
+        <w:jc w:val="left"/>
+        <w:rPr>
+          <w:b/>
+          <w:b/>
+          <w:bCs/>
+          <w:u w:val="single"/>
+        </w:rPr>
+      </w:pPr>
+      <w:r>
+        <w:rPr>
+          <w:b w:val="false"/>
+          <w:bCs w:val="false"/>
+          <w:u w:val="none"/>
+        </w:rPr>
+        <w:t>namespace App\Models;</w:t>
+      </w:r>
+    </w:p>
+    <w:p>
+      <w:pPr>
+        <w:pStyle w:val="Normal"/>
+        <w:widowControl/>
+        <w:suppressAutoHyphens w:val="true"/>
+        <w:bidi w:val="0"/>
+        <w:spacing w:lineRule="auto" w:line="240" w:before="0" w:after="0"/>
+        <w:ind w:right="-283" w:hanging="0"/>
+        <w:jc w:val="left"/>
+        <w:rPr>
+          <w:b/>
+          <w:b/>
+          <w:bCs/>
+          <w:u w:val="single"/>
+        </w:rPr>
+      </w:pPr>
+      <w:r>
+        <w:rPr>
+          <w:b w:val="false"/>
+          <w:bCs w:val="false"/>
+          <w:u w:val="none"/>
+        </w:rPr>
+        <w:t>use Illuminate\Database\Eloquent\Model;</w:t>
+      </w:r>
+    </w:p>
+    <w:p>
+      <w:pPr>
+        <w:pStyle w:val="Normal"/>
+        <w:spacing w:before="0" w:after="0"/>
+        <w:rPr/>
+      </w:pPr>
+      <w:r>
+        <w:rPr/>
+        <w:t>use Illuminate\Database\Eloquent\Relations\BelongsTo;</w:t>
+      </w:r>
+    </w:p>
+    <w:p>
+      <w:pPr>
+        <w:pStyle w:val="Normal"/>
+        <w:widowControl/>
+        <w:suppressAutoHyphens w:val="true"/>
+        <w:bidi w:val="0"/>
+        <w:spacing w:lineRule="auto" w:line="240" w:before="0" w:after="0"/>
+        <w:ind w:right="-283" w:hanging="0"/>
+        <w:jc w:val="left"/>
+        <w:rPr>
+          <w:b/>
+          <w:b/>
+          <w:bCs/>
+          <w:u w:val="single"/>
+        </w:rPr>
+      </w:pPr>
+      <w:r>
+        <w:rPr>
+          <w:b w:val="false"/>
+          <w:bCs w:val="false"/>
+          <w:u w:val="none"/>
+        </w:rPr>
+        <w:t>class Book extends Model</w:t>
+      </w:r>
+      <w:r>
+        <w:rPr>
+          <w:b w:val="false"/>
+          <w:bCs w:val="false"/>
+          <w:u w:val="none"/>
+        </w:rPr>
+        <w:t>{</w:t>
+      </w:r>
+    </w:p>
+    <w:p>
+      <w:pPr>
+        <w:pStyle w:val="Normal"/>
+        <w:widowControl/>
+        <w:suppressAutoHyphens w:val="true"/>
+        <w:bidi w:val="0"/>
+        <w:spacing w:lineRule="auto" w:line="240" w:before="0" w:after="0"/>
+        <w:ind w:right="-283" w:hanging="0"/>
+        <w:jc w:val="left"/>
+        <w:rPr/>
+      </w:pPr>
+      <w:r>
+        <w:rPr>
+          <w:b w:val="false"/>
+          <w:bCs w:val="false"/>
+          <w:u w:val="none"/>
+        </w:rPr>
+        <w:tab/>
+        <w:t xml:space="preserve">protected </w:t>
+      </w:r>
+      <w:r>
+        <w:rPr>
+          <w:b/>
+          <w:bCs/>
+          <w:u w:val="none"/>
+        </w:rPr>
+        <w:t>$with</w:t>
+      </w:r>
+      <w:r>
+        <w:rPr>
+          <w:b w:val="false"/>
+          <w:bCs w:val="false"/>
+          <w:u w:val="none"/>
+        </w:rPr>
+        <w:t xml:space="preserve"> = ['author'];</w:t>
+      </w:r>
+    </w:p>
+    <w:p>
+      <w:pPr>
+        <w:pStyle w:val="Normal"/>
+        <w:widowControl/>
+        <w:suppressAutoHyphens w:val="true"/>
+        <w:bidi w:val="0"/>
+        <w:spacing w:lineRule="auto" w:line="240" w:before="0" w:after="0"/>
+        <w:ind w:right="-283" w:hanging="0"/>
+        <w:jc w:val="left"/>
+        <w:rPr/>
+      </w:pPr>
+      <w:r>
+        <w:rPr>
+          <w:b w:val="false"/>
+          <w:bCs w:val="false"/>
+          <w:u w:val="none"/>
+        </w:rPr>
+        <w:tab/>
+        <w:t>public function author(){</w:t>
+      </w:r>
+    </w:p>
+    <w:p>
+      <w:pPr>
+        <w:pStyle w:val="Normal"/>
+        <w:widowControl/>
+        <w:suppressAutoHyphens w:val="true"/>
+        <w:bidi w:val="0"/>
+        <w:spacing w:lineRule="auto" w:line="240" w:before="0" w:after="0"/>
+        <w:ind w:right="-283" w:hanging="0"/>
+        <w:jc w:val="left"/>
+        <w:rPr>
+          <w:b w:val="false"/>
+          <w:b w:val="false"/>
+          <w:bCs w:val="false"/>
+          <w:u w:val="none"/>
+        </w:rPr>
+      </w:pPr>
+      <w:r>
+        <w:rPr>
+          <w:b w:val="false"/>
+          <w:bCs w:val="false"/>
+          <w:u w:val="none"/>
+        </w:rPr>
+        <w:tab/>
+        <w:tab/>
+        <w:t>return $this-&gt;belongsTo(Author::class);</w:t>
+      </w:r>
+    </w:p>
+    <w:p>
+      <w:pPr>
+        <w:pStyle w:val="Normal"/>
+        <w:widowControl/>
+        <w:suppressAutoHyphens w:val="true"/>
+        <w:bidi w:val="0"/>
+        <w:spacing w:lineRule="auto" w:line="240" w:before="0" w:after="0"/>
+        <w:ind w:right="-283" w:hanging="0"/>
+        <w:jc w:val="left"/>
+        <w:rPr/>
+      </w:pPr>
+      <w:r>
+        <w:rPr>
+          <w:b w:val="false"/>
+          <w:bCs w:val="false"/>
+          <w:u w:val="none"/>
+        </w:rPr>
+        <w:tab/>
+        <w:t>}</w:t>
+      </w:r>
+    </w:p>
+    <w:p>
+      <w:pPr>
+        <w:pStyle w:val="Normal"/>
+        <w:widowControl/>
+        <w:suppressAutoHyphens w:val="true"/>
+        <w:bidi w:val="0"/>
+        <w:spacing w:lineRule="auto" w:line="240" w:before="0" w:after="0"/>
+        <w:ind w:right="-283" w:hanging="0"/>
+        <w:jc w:val="left"/>
+        <w:rPr>
+          <w:b/>
+          <w:b/>
+          <w:bCs/>
+          <w:u w:val="single"/>
+        </w:rPr>
+      </w:pPr>
+      <w:r>
+        <w:rPr>
+          <w:b w:val="false"/>
+          <w:bCs w:val="false"/>
+          <w:u w:val="none"/>
+        </w:rPr>
+        <w:t>}</w:t>
       </w:r>
     </w:p>
     <w:sectPr>
       <w:type w:val="nextPage"/>
       <w:pgSz w:w="11906" w:h="16838"/>
-      <w:pgMar w:left="1417" w:right="850" w:header="0" w:top="568" w:footer="0" w:bottom="567" w:gutter="0"/>
+      <w:pgMar w:left="1417" w:right="850" w:gutter="0" w:header="0" w:top="568" w:footer="0" w:bottom="567"/>
       <w:pgNumType w:fmt="decimal"/>
       <w:formProt w:val="false"/>
       <w:textDirection w:val="lrTb"/>
@@ -7500,7 +7606,6 @@
   <w:style w:type="paragraph" w:styleId="3">
     <w:name w:val="Heading 3"/>
     <w:basedOn w:val="Normal"/>
-    <w:link w:val="30"/>
     <w:uiPriority w:val="9"/>
     <w:qFormat/>
     <w:rsid w:val="00466bb1"/>
@@ -7528,7 +7633,6 @@
   <w:style w:type="character" w:styleId="31" w:customStyle="1">
     <w:name w:val="Заголовок 3 Знак"/>
     <w:basedOn w:val="DefaultParagraphFont"/>
-    <w:link w:val="3"/>
     <w:uiPriority w:val="9"/>
     <w:qFormat/>
     <w:rsid w:val="00466bb1"/>
@@ -7662,7 +7766,6 @@
     <w:semiHidden/>
     <w:unhideWhenUsed/>
     <w:tblPr>
-      <w:tblInd w:w="0" w:type="dxa"/>
       <w:tblCellMar>
         <w:top w:w="0" w:type="dxa"/>
         <w:left w:w="108" w:type="dxa"/>

</xml_diff>